<commit_message>
reservation button action working with a modal confirming the date and the time
</commit_message>
<xml_diff>
--- a/Project-WebProgrammingII.docx
+++ b/Project-WebProgrammingII.docx
@@ -625,7 +625,15 @@
           <w:sz w:val="24"/>
           <w:szCs w:val="24"/>
         </w:rPr>
-        <w:t>or power point</w:t>
+        <w:t xml:space="preserve">or </w:t>
+      </w:r>
+      <w:bookmarkStart w:id="0" w:name="_GoBack"/>
+      <w:r>
+        <w:rPr>
+          <w:sz w:val="24"/>
+          <w:szCs w:val="24"/>
+        </w:rPr>
+        <w:t>power point</w:t>
       </w:r>
       <w:r>
         <w:rPr>
@@ -639,7 +647,15 @@
           <w:sz w:val="24"/>
           <w:szCs w:val="24"/>
         </w:rPr>
-        <w:t xml:space="preserve"> only.</w:t>
+        <w:t xml:space="preserve"> only</w:t>
+      </w:r>
+      <w:bookmarkEnd w:id="0"/>
+      <w:r>
+        <w:rPr>
+          <w:sz w:val="24"/>
+          <w:szCs w:val="24"/>
+        </w:rPr>
+        <w:t>.</w:t>
       </w:r>
       <w:r>
         <w:rPr>
@@ -1280,6 +1296,372 @@
           <w:szCs w:val="24"/>
         </w:rPr>
       </w:pPr>
+      <w:r>
+        <w:rPr>
+          <w:sz w:val="24"/>
+          <w:szCs w:val="24"/>
+        </w:rPr>
+        <w:t>Sergio Sanchez</w:t>
+      </w:r>
+    </w:p>
+    <w:p>
+      <w:pPr>
+        <w:pStyle w:val="ListParagraph"/>
+        <w:numPr>
+          <w:ilvl w:val="0"/>
+          <w:numId w:val="4"/>
+        </w:numPr>
+        <w:rPr>
+          <w:sz w:val="24"/>
+          <w:szCs w:val="24"/>
+        </w:rPr>
+      </w:pPr>
+      <w:r>
+        <w:rPr>
+          <w:sz w:val="24"/>
+          <w:szCs w:val="24"/>
+        </w:rPr>
+        <w:t xml:space="preserve">4 </w:t>
+      </w:r>
+      <w:r>
+        <w:rPr>
+          <w:sz w:val="24"/>
+          <w:szCs w:val="24"/>
+        </w:rPr>
+        <w:t>jQuery</w:t>
+      </w:r>
+      <w:r>
+        <w:rPr>
+          <w:sz w:val="24"/>
+          <w:szCs w:val="24"/>
+        </w:rPr>
+        <w:t xml:space="preserve"> Plugins: </w:t>
+      </w:r>
+      <w:proofErr w:type="spellStart"/>
+      <w:proofErr w:type="gramStart"/>
+      <w:r>
+        <w:rPr>
+          <w:sz w:val="24"/>
+          <w:szCs w:val="24"/>
+        </w:rPr>
+        <w:t>jquery.</w:t>
+      </w:r>
+      <w:r>
+        <w:rPr>
+          <w:b/>
+          <w:bCs/>
+          <w:sz w:val="24"/>
+          <w:szCs w:val="24"/>
+        </w:rPr>
+        <w:t>zoom</w:t>
+      </w:r>
+      <w:proofErr w:type="spellEnd"/>
+      <w:proofErr w:type="gramEnd"/>
+      <w:r>
+        <w:rPr>
+          <w:sz w:val="24"/>
+          <w:szCs w:val="24"/>
+        </w:rPr>
+        <w:t xml:space="preserve">, </w:t>
+      </w:r>
+      <w:proofErr w:type="spellStart"/>
+      <w:r>
+        <w:rPr>
+          <w:sz w:val="24"/>
+          <w:szCs w:val="24"/>
+        </w:rPr>
+        <w:t>jquery.</w:t>
+      </w:r>
+      <w:r>
+        <w:rPr>
+          <w:b/>
+          <w:bCs/>
+          <w:sz w:val="24"/>
+          <w:szCs w:val="24"/>
+        </w:rPr>
+        <w:t>validate</w:t>
+      </w:r>
+      <w:proofErr w:type="spellEnd"/>
+      <w:r>
+        <w:rPr>
+          <w:sz w:val="24"/>
+          <w:szCs w:val="24"/>
+        </w:rPr>
+        <w:t xml:space="preserve">, </w:t>
+      </w:r>
+      <w:proofErr w:type="spellStart"/>
+      <w:r>
+        <w:rPr>
+          <w:sz w:val="24"/>
+          <w:szCs w:val="24"/>
+        </w:rPr>
+        <w:t>jquery.</w:t>
+      </w:r>
+      <w:r>
+        <w:rPr>
+          <w:b/>
+          <w:bCs/>
+          <w:sz w:val="24"/>
+          <w:szCs w:val="24"/>
+        </w:rPr>
+        <w:t>timepicker</w:t>
+      </w:r>
+      <w:proofErr w:type="spellEnd"/>
+      <w:r>
+        <w:rPr>
+          <w:sz w:val="24"/>
+          <w:szCs w:val="24"/>
+        </w:rPr>
+        <w:t xml:space="preserve">, </w:t>
+      </w:r>
+      <w:proofErr w:type="spellStart"/>
+      <w:r>
+        <w:rPr>
+          <w:sz w:val="24"/>
+          <w:szCs w:val="24"/>
+        </w:rPr>
+        <w:t>jquery.</w:t>
+      </w:r>
+      <w:r>
+        <w:rPr>
+          <w:b/>
+          <w:bCs/>
+          <w:sz w:val="24"/>
+          <w:szCs w:val="24"/>
+        </w:rPr>
+        <w:t>jcarousel</w:t>
+      </w:r>
+      <w:proofErr w:type="spellEnd"/>
+      <w:r>
+        <w:rPr>
+          <w:sz w:val="24"/>
+          <w:szCs w:val="24"/>
+        </w:rPr>
+        <w:t>.</w:t>
+      </w:r>
+    </w:p>
+    <w:p>
+      <w:pPr>
+        <w:pStyle w:val="ListParagraph"/>
+        <w:numPr>
+          <w:ilvl w:val="0"/>
+          <w:numId w:val="4"/>
+        </w:numPr>
+        <w:rPr>
+          <w:sz w:val="24"/>
+          <w:szCs w:val="24"/>
+        </w:rPr>
+      </w:pPr>
+      <w:r>
+        <w:rPr>
+          <w:sz w:val="24"/>
+          <w:szCs w:val="24"/>
+        </w:rPr>
+        <w:t>3 animation:</w:t>
+      </w:r>
+      <w:r>
+        <w:rPr>
+          <w:sz w:val="24"/>
+          <w:szCs w:val="24"/>
+        </w:rPr>
+        <w:t xml:space="preserve"> explode</w:t>
+      </w:r>
+      <w:r>
+        <w:rPr>
+          <w:sz w:val="24"/>
+          <w:szCs w:val="24"/>
+        </w:rPr>
+        <w:t xml:space="preserve"> </w:t>
+      </w:r>
+      <w:r>
+        <w:rPr>
+          <w:sz w:val="24"/>
+          <w:szCs w:val="24"/>
+        </w:rPr>
+        <w:t xml:space="preserve">effect in the </w:t>
+      </w:r>
+      <w:r>
+        <w:rPr>
+          <w:b/>
+          <w:bCs/>
+          <w:sz w:val="24"/>
+          <w:szCs w:val="24"/>
+        </w:rPr>
+        <w:t>tooltip</w:t>
+      </w:r>
+      <w:r>
+        <w:rPr>
+          <w:sz w:val="24"/>
+          <w:szCs w:val="24"/>
+        </w:rPr>
+        <w:t xml:space="preserve"> in the forms</w:t>
+      </w:r>
+      <w:r>
+        <w:rPr>
+          <w:sz w:val="24"/>
+          <w:szCs w:val="24"/>
+        </w:rPr>
+        <w:t xml:space="preserve">, </w:t>
+      </w:r>
+      <w:r>
+        <w:rPr>
+          <w:b/>
+          <w:bCs/>
+          <w:sz w:val="24"/>
+          <w:szCs w:val="24"/>
+        </w:rPr>
+        <w:t>blind</w:t>
+      </w:r>
+      <w:r>
+        <w:rPr>
+          <w:sz w:val="24"/>
+          <w:szCs w:val="24"/>
+        </w:rPr>
+        <w:t xml:space="preserve"> effect on title</w:t>
+      </w:r>
+      <w:r>
+        <w:rPr>
+          <w:sz w:val="24"/>
+          <w:szCs w:val="24"/>
+        </w:rPr>
+        <w:t xml:space="preserve"> on home page, </w:t>
+      </w:r>
+      <w:r>
+        <w:rPr>
+          <w:b/>
+          <w:bCs/>
+          <w:sz w:val="24"/>
+          <w:szCs w:val="24"/>
+        </w:rPr>
+        <w:t>drop</w:t>
+      </w:r>
+      <w:r>
+        <w:rPr>
+          <w:sz w:val="24"/>
+          <w:szCs w:val="24"/>
+        </w:rPr>
+        <w:t xml:space="preserve"> effect on the map image on the </w:t>
+      </w:r>
+      <w:r>
+        <w:rPr>
+          <w:sz w:val="24"/>
+          <w:szCs w:val="24"/>
+        </w:rPr>
+        <w:t>Map Location accordion section.</w:t>
+      </w:r>
+    </w:p>
+    <w:p>
+      <w:pPr>
+        <w:pStyle w:val="ListParagraph"/>
+        <w:numPr>
+          <w:ilvl w:val="0"/>
+          <w:numId w:val="4"/>
+        </w:numPr>
+        <w:rPr>
+          <w:sz w:val="24"/>
+          <w:szCs w:val="24"/>
+        </w:rPr>
+      </w:pPr>
+      <w:r>
+        <w:rPr>
+          <w:sz w:val="24"/>
+          <w:szCs w:val="24"/>
+        </w:rPr>
+        <w:t xml:space="preserve">3 jQuery UI: </w:t>
+      </w:r>
+      <w:r>
+        <w:rPr>
+          <w:b/>
+          <w:bCs/>
+          <w:sz w:val="24"/>
+          <w:szCs w:val="24"/>
+        </w:rPr>
+        <w:t>accordion</w:t>
+      </w:r>
+      <w:r>
+        <w:rPr>
+          <w:sz w:val="24"/>
+          <w:szCs w:val="24"/>
+        </w:rPr>
+        <w:t xml:space="preserve">, </w:t>
+      </w:r>
+      <w:proofErr w:type="spellStart"/>
+      <w:r>
+        <w:rPr>
+          <w:b/>
+          <w:bCs/>
+          <w:sz w:val="24"/>
+          <w:szCs w:val="24"/>
+        </w:rPr>
+        <w:t>datepicker</w:t>
+      </w:r>
+      <w:proofErr w:type="spellEnd"/>
+      <w:r>
+        <w:rPr>
+          <w:sz w:val="24"/>
+          <w:szCs w:val="24"/>
+        </w:rPr>
+        <w:t xml:space="preserve">, </w:t>
+      </w:r>
+      <w:r>
+        <w:rPr>
+          <w:b/>
+          <w:bCs/>
+          <w:sz w:val="24"/>
+          <w:szCs w:val="24"/>
+        </w:rPr>
+        <w:t>dialog</w:t>
+      </w:r>
+      <w:r>
+        <w:rPr>
+          <w:sz w:val="24"/>
+          <w:szCs w:val="24"/>
+        </w:rPr>
+        <w:t xml:space="preserve">, </w:t>
+      </w:r>
+      <w:r>
+        <w:rPr>
+          <w:b/>
+          <w:bCs/>
+          <w:sz w:val="24"/>
+          <w:szCs w:val="24"/>
+        </w:rPr>
+        <w:t>tooltip</w:t>
+      </w:r>
+      <w:r>
+        <w:rPr>
+          <w:sz w:val="24"/>
+          <w:szCs w:val="24"/>
+        </w:rPr>
+        <w:t>.</w:t>
+      </w:r>
+    </w:p>
+    <w:p>
+      <w:pPr>
+        <w:pStyle w:val="ListParagraph"/>
+        <w:numPr>
+          <w:ilvl w:val="0"/>
+          <w:numId w:val="4"/>
+        </w:numPr>
+        <w:rPr>
+          <w:sz w:val="24"/>
+          <w:szCs w:val="24"/>
+        </w:rPr>
+      </w:pPr>
+      <w:r>
+        <w:rPr>
+          <w:sz w:val="24"/>
+          <w:szCs w:val="24"/>
+        </w:rPr>
+        <w:t xml:space="preserve">All the pages responsive using </w:t>
+      </w:r>
+      <w:r>
+        <w:rPr>
+          <w:sz w:val="24"/>
+          <w:szCs w:val="24"/>
+        </w:rPr>
+        <w:t>bootstrap.</w:t>
+      </w:r>
     </w:p>
     <w:p>
       <w:pPr>
@@ -1443,8 +1825,6 @@
           <w:szCs w:val="24"/>
         </w:rPr>
       </w:pPr>
-      <w:bookmarkStart w:id="0" w:name="_GoBack"/>
-      <w:bookmarkEnd w:id="0"/>
     </w:p>
     <w:p>
       <w:pPr>
@@ -1756,6 +2136,119 @@
       </w:pPr>
     </w:lvl>
   </w:abstractNum>
+  <w:abstractNum w:abstractNumId="3" w15:restartNumberingAfterBreak="0">
+    <w:nsid w:val="564552AB"/>
+    <w:multiLevelType w:val="hybridMultilevel"/>
+    <w:tmpl w:val="FCC603D0"/>
+    <w:lvl w:ilvl="0" w:tplc="10090001">
+      <w:start w:val="1"/>
+      <w:numFmt w:val="bullet"/>
+      <w:lvlText w:val=""/>
+      <w:lvlJc w:val="left"/>
+      <w:pPr>
+        <w:ind w:left="720" w:hanging="360"/>
+      </w:pPr>
+      <w:rPr>
+        <w:rFonts w:ascii="Symbol" w:hAnsi="Symbol" w:hint="default"/>
+      </w:rPr>
+    </w:lvl>
+    <w:lvl w:ilvl="1" w:tplc="10090003" w:tentative="1">
+      <w:start w:val="1"/>
+      <w:numFmt w:val="bullet"/>
+      <w:lvlText w:val="o"/>
+      <w:lvlJc w:val="left"/>
+      <w:pPr>
+        <w:ind w:left="1440" w:hanging="360"/>
+      </w:pPr>
+      <w:rPr>
+        <w:rFonts w:ascii="Courier New" w:hAnsi="Courier New" w:cs="Courier New" w:hint="default"/>
+      </w:rPr>
+    </w:lvl>
+    <w:lvl w:ilvl="2" w:tplc="10090005" w:tentative="1">
+      <w:start w:val="1"/>
+      <w:numFmt w:val="bullet"/>
+      <w:lvlText w:val=""/>
+      <w:lvlJc w:val="left"/>
+      <w:pPr>
+        <w:ind w:left="2160" w:hanging="360"/>
+      </w:pPr>
+      <w:rPr>
+        <w:rFonts w:ascii="Wingdings" w:hAnsi="Wingdings" w:hint="default"/>
+      </w:rPr>
+    </w:lvl>
+    <w:lvl w:ilvl="3" w:tplc="10090001" w:tentative="1">
+      <w:start w:val="1"/>
+      <w:numFmt w:val="bullet"/>
+      <w:lvlText w:val=""/>
+      <w:lvlJc w:val="left"/>
+      <w:pPr>
+        <w:ind w:left="2880" w:hanging="360"/>
+      </w:pPr>
+      <w:rPr>
+        <w:rFonts w:ascii="Symbol" w:hAnsi="Symbol" w:hint="default"/>
+      </w:rPr>
+    </w:lvl>
+    <w:lvl w:ilvl="4" w:tplc="10090003" w:tentative="1">
+      <w:start w:val="1"/>
+      <w:numFmt w:val="bullet"/>
+      <w:lvlText w:val="o"/>
+      <w:lvlJc w:val="left"/>
+      <w:pPr>
+        <w:ind w:left="3600" w:hanging="360"/>
+      </w:pPr>
+      <w:rPr>
+        <w:rFonts w:ascii="Courier New" w:hAnsi="Courier New" w:cs="Courier New" w:hint="default"/>
+      </w:rPr>
+    </w:lvl>
+    <w:lvl w:ilvl="5" w:tplc="10090005" w:tentative="1">
+      <w:start w:val="1"/>
+      <w:numFmt w:val="bullet"/>
+      <w:lvlText w:val=""/>
+      <w:lvlJc w:val="left"/>
+      <w:pPr>
+        <w:ind w:left="4320" w:hanging="360"/>
+      </w:pPr>
+      <w:rPr>
+        <w:rFonts w:ascii="Wingdings" w:hAnsi="Wingdings" w:hint="default"/>
+      </w:rPr>
+    </w:lvl>
+    <w:lvl w:ilvl="6" w:tplc="10090001" w:tentative="1">
+      <w:start w:val="1"/>
+      <w:numFmt w:val="bullet"/>
+      <w:lvlText w:val=""/>
+      <w:lvlJc w:val="left"/>
+      <w:pPr>
+        <w:ind w:left="5040" w:hanging="360"/>
+      </w:pPr>
+      <w:rPr>
+        <w:rFonts w:ascii="Symbol" w:hAnsi="Symbol" w:hint="default"/>
+      </w:rPr>
+    </w:lvl>
+    <w:lvl w:ilvl="7" w:tplc="10090003" w:tentative="1">
+      <w:start w:val="1"/>
+      <w:numFmt w:val="bullet"/>
+      <w:lvlText w:val="o"/>
+      <w:lvlJc w:val="left"/>
+      <w:pPr>
+        <w:ind w:left="5760" w:hanging="360"/>
+      </w:pPr>
+      <w:rPr>
+        <w:rFonts w:ascii="Courier New" w:hAnsi="Courier New" w:cs="Courier New" w:hint="default"/>
+      </w:rPr>
+    </w:lvl>
+    <w:lvl w:ilvl="8" w:tplc="10090005" w:tentative="1">
+      <w:start w:val="1"/>
+      <w:numFmt w:val="bullet"/>
+      <w:lvlText w:val=""/>
+      <w:lvlJc w:val="left"/>
+      <w:pPr>
+        <w:ind w:left="6480" w:hanging="360"/>
+      </w:pPr>
+      <w:rPr>
+        <w:rFonts w:ascii="Wingdings" w:hAnsi="Wingdings" w:hint="default"/>
+      </w:rPr>
+    </w:lvl>
+  </w:abstractNum>
   <w:num w:numId="1">
     <w:abstractNumId w:val="2"/>
   </w:num>
@@ -1764,6 +2257,9 @@
   </w:num>
   <w:num w:numId="3">
     <w:abstractNumId w:val="1"/>
+  </w:num>
+  <w:num w:numId="4">
+    <w:abstractNumId w:val="3"/>
   </w:num>
 </w:numbering>
 </file>

</xml_diff>

<commit_message>
adding titles to gallery and bookatable pages
</commit_message>
<xml_diff>
--- a/Project-WebProgrammingII.docx
+++ b/Project-WebProgrammingII.docx
@@ -625,15 +625,7 @@
           <w:sz w:val="24"/>
           <w:szCs w:val="24"/>
         </w:rPr>
-        <w:t xml:space="preserve">or </w:t>
-      </w:r>
-      <w:bookmarkStart w:id="0" w:name="_GoBack"/>
-      <w:r>
-        <w:rPr>
-          <w:sz w:val="24"/>
-          <w:szCs w:val="24"/>
-        </w:rPr>
-        <w:t>power point</w:t>
+        <w:t>or power point</w:t>
       </w:r>
       <w:r>
         <w:rPr>
@@ -647,15 +639,7 @@
           <w:sz w:val="24"/>
           <w:szCs w:val="24"/>
         </w:rPr>
-        <w:t xml:space="preserve"> only</w:t>
-      </w:r>
-      <w:bookmarkEnd w:id="0"/>
-      <w:r>
-        <w:rPr>
-          <w:sz w:val="24"/>
-          <w:szCs w:val="24"/>
-        </w:rPr>
-        <w:t>.</w:t>
+        <w:t xml:space="preserve"> only.</w:t>
       </w:r>
       <w:r>
         <w:rPr>
@@ -1732,6 +1716,7 @@
         </w:rPr>
         <w:t xml:space="preserve">The presentation and group evaluation will be on </w:t>
       </w:r>
+      <w:bookmarkStart w:id="0" w:name="_GoBack"/>
       <w:r>
         <w:rPr>
           <w:b/>
@@ -1770,7 +1755,16 @@
           <w:sz w:val="24"/>
           <w:szCs w:val="24"/>
         </w:rPr>
-        <w:t>from 8:00 am – noon</w:t>
+        <w:t xml:space="preserve">from 8:00 </w:t>
+      </w:r>
+      <w:bookmarkEnd w:id="0"/>
+      <w:r>
+        <w:rPr>
+          <w:b/>
+          <w:sz w:val="24"/>
+          <w:szCs w:val="24"/>
+        </w:rPr>
+        <w:t>am – noon</w:t>
       </w:r>
       <w:r>
         <w:rPr>

</xml_diff>